<commit_message>
Changes to be committed: 	modified:   app/src/main/java/edu/umbc/ebiquity/mithril/data/dbhelpers/MithrilAC.docx 	modified:   app/src/main/java/edu/umbc/ebiquity/mithril/data/dbhelpers/MithrilAC.html 	modified:   app/src/main/java/edu/umbc/ebiquity/mithril/data/dbhelpers/MithrilAC.pdf 	modified:   app/src/main/java/edu/umbc/ebiquity/mithril/data/dbhelpers/MithrilAC.png 	modified:   app/src/main/java/edu/umbc/ebiquity/mithril/data/dbhelpers/MithrilAC_create.sql 	modified:   app/src/main/java/edu/umbc/ebiquity/mithril/data/dbhelpers/MithrilAC_drop.sql
</commit_message>
<xml_diff>
--- a/app/src/main/java/edu/umbc/ebiquity/mithril/data/dbhelpers/MithrilAC.docx
+++ b/app/src/main/java/edu/umbc/ebiquity/mithril/data/dbhelpers/MithrilAC.docx
@@ -519,26 +519,26 @@
                 <w:sz w:val="20"/>
                 <w:szCs w:val="20"/>
               </w:rPr>
-              <w:t>instance_id</w:t>
-            </w:r>
-          </w:p>
-        </w:tc>
-        <w:tc>
-          <w:tcPr>
-            <w:tcW w:type="dxa" w:w="2000"/>
-            <w:vAlign w:val="center"/>
-          </w:tcPr>
-          <w:p>
-            <w:pPr>
-              <w:jc w:val="left"/>
-            </w:pPr>
-            <w:r>
-              <w:rPr>
-                <w:rFonts w:hAnsi="Courier New" w:ascii="Courier New"/>
-                <w:sz w:val="20"/>
-                <w:szCs w:val="20"/>
-              </w:rPr>
-              <w:t>int</w:t>
+              <w:t>time</w:t>
+            </w:r>
+          </w:p>
+        </w:tc>
+        <w:tc>
+          <w:tcPr>
+            <w:tcW w:type="dxa" w:w="2000"/>
+            <w:vAlign w:val="center"/>
+          </w:tcPr>
+          <w:p>
+            <w:pPr>
+              <w:jc w:val="left"/>
+            </w:pPr>
+            <w:r>
+              <w:rPr>
+                <w:rFonts w:hAnsi="Courier New" w:ascii="Courier New"/>
+                <w:sz w:val="20"/>
+                <w:szCs w:val="20"/>
+              </w:rPr>
+              <w:t>timestamp</w:t>
             </w:r>
           </w:p>
         </w:tc>
@@ -600,350 +600,26 @@
                 <w:sz w:val="20"/>
                 <w:szCs w:val="20"/>
               </w:rPr>
-              <w:t>identity</w:t>
-            </w:r>
-          </w:p>
-        </w:tc>
-        <w:tc>
-          <w:tcPr>
-            <w:tcW w:type="dxa" w:w="2000"/>
-            <w:vAlign w:val="center"/>
-          </w:tcPr>
-          <w:p>
-            <w:pPr>
-              <w:jc w:val="left"/>
-            </w:pPr>
-            <w:r>
-              <w:rPr>
-                <w:rFonts w:hAnsi="Courier New" w:ascii="Courier New"/>
-                <w:sz w:val="20"/>
-                <w:szCs w:val="20"/>
-              </w:rPr>
-              <w:t>text</w:t>
-            </w:r>
-          </w:p>
-        </w:tc>
-        <w:tc>
-          <w:tcPr>
-            <w:tcW w:type="dxa" w:w="2000"/>
-            <w:vAlign w:val="center"/>
-          </w:tcPr>
-          <w:p>
-            <w:pPr>
-              <w:jc w:val="left"/>
-            </w:pPr>
-            <w:r>
-              <w:rPr>
-                <w:rFonts w:hAnsi="Courier New" w:ascii="Courier New"/>
-                <w:sz w:val="20"/>
-                <w:szCs w:val="20"/>
-              </w:rPr>
-              <w:t/>
-            </w:r>
-          </w:p>
-        </w:tc>
-        <w:tc>
-          <w:tcPr>
-            <w:tcW w:type="dxa" w:w="2000"/>
-            <w:vAlign w:val="center"/>
-          </w:tcPr>
-          <w:p>
-            <w:pPr>
-              <w:jc w:val="left"/>
-            </w:pPr>
-            <w:r>
-              <w:rPr>
-                <w:rFonts w:hAnsi="Courier New" w:ascii="Courier New"/>
-                <w:sz w:val="20"/>
-                <w:szCs w:val="20"/>
-              </w:rPr>
-              <w:t/>
-            </w:r>
-          </w:p>
-        </w:tc>
-      </w:tr>
-      <w:tr>
-        <w:trPr>
-          <w:trHeight w:val="500"/>
-        </w:trPr>
-        <w:tc>
-          <w:tcPr>
-            <w:tcW w:type="dxa" w:w="2000"/>
-            <w:vAlign w:val="center"/>
-          </w:tcPr>
-          <w:p>
-            <w:pPr>
-              <w:jc w:val="left"/>
-            </w:pPr>
-            <w:r>
-              <w:rPr>
-                <w:rFonts w:hAnsi="Courier New" w:ascii="Courier New"/>
-                <w:sz w:val="20"/>
-                <w:szCs w:val="20"/>
-              </w:rPr>
-              <w:t>location</w:t>
-            </w:r>
-          </w:p>
-        </w:tc>
-        <w:tc>
-          <w:tcPr>
-            <w:tcW w:type="dxa" w:w="2000"/>
-            <w:vAlign w:val="center"/>
-          </w:tcPr>
-          <w:p>
-            <w:pPr>
-              <w:jc w:val="left"/>
-            </w:pPr>
-            <w:r>
-              <w:rPr>
-                <w:rFonts w:hAnsi="Courier New" w:ascii="Courier New"/>
-                <w:sz w:val="20"/>
-                <w:szCs w:val="20"/>
-              </w:rPr>
-              <w:t>text</w:t>
-            </w:r>
-          </w:p>
-        </w:tc>
-        <w:tc>
-          <w:tcPr>
-            <w:tcW w:type="dxa" w:w="2000"/>
-            <w:vAlign w:val="center"/>
-          </w:tcPr>
-          <w:p>
-            <w:pPr>
-              <w:jc w:val="left"/>
-            </w:pPr>
-            <w:r>
-              <w:rPr>
-                <w:rFonts w:hAnsi="Courier New" w:ascii="Courier New"/>
-                <w:sz w:val="20"/>
-                <w:szCs w:val="20"/>
-              </w:rPr>
-              <w:t>null</w:t>
-            </w:r>
-          </w:p>
-        </w:tc>
-        <w:tc>
-          <w:tcPr>
-            <w:tcW w:type="dxa" w:w="2000"/>
-            <w:vAlign w:val="center"/>
-          </w:tcPr>
-          <w:p>
-            <w:pPr>
-              <w:jc w:val="left"/>
-            </w:pPr>
-            <w:r>
-              <w:rPr>
-                <w:rFonts w:hAnsi="Courier New" w:ascii="Courier New"/>
-                <w:sz w:val="20"/>
-                <w:szCs w:val="20"/>
-              </w:rPr>
-              <w:t/>
-            </w:r>
-          </w:p>
-        </w:tc>
-      </w:tr>
-      <w:tr>
-        <w:trPr>
-          <w:trHeight w:val="500"/>
-        </w:trPr>
-        <w:tc>
-          <w:tcPr>
-            <w:tcW w:type="dxa" w:w="2000"/>
-            <w:vAlign w:val="center"/>
-          </w:tcPr>
-          <w:p>
-            <w:pPr>
-              <w:jc w:val="left"/>
-            </w:pPr>
-            <w:r>
-              <w:rPr>
-                <w:rFonts w:hAnsi="Courier New" w:ascii="Courier New"/>
-                <w:sz w:val="20"/>
-                <w:szCs w:val="20"/>
-              </w:rPr>
-              <w:t>activity</w:t>
-            </w:r>
-          </w:p>
-        </w:tc>
-        <w:tc>
-          <w:tcPr>
-            <w:tcW w:type="dxa" w:w="2000"/>
-            <w:vAlign w:val="center"/>
-          </w:tcPr>
-          <w:p>
-            <w:pPr>
-              <w:jc w:val="left"/>
-            </w:pPr>
-            <w:r>
-              <w:rPr>
-                <w:rFonts w:hAnsi="Courier New" w:ascii="Courier New"/>
-                <w:sz w:val="20"/>
-                <w:szCs w:val="20"/>
-              </w:rPr>
-              <w:t>text</w:t>
-            </w:r>
-          </w:p>
-        </w:tc>
-        <w:tc>
-          <w:tcPr>
-            <w:tcW w:type="dxa" w:w="2000"/>
-            <w:vAlign w:val="center"/>
-          </w:tcPr>
-          <w:p>
-            <w:pPr>
-              <w:jc w:val="left"/>
-            </w:pPr>
-            <w:r>
-              <w:rPr>
-                <w:rFonts w:hAnsi="Courier New" w:ascii="Courier New"/>
-                <w:sz w:val="20"/>
-                <w:szCs w:val="20"/>
-              </w:rPr>
-              <w:t>null</w:t>
-            </w:r>
-          </w:p>
-        </w:tc>
-        <w:tc>
-          <w:tcPr>
-            <w:tcW w:type="dxa" w:w="2000"/>
-            <w:vAlign w:val="center"/>
-          </w:tcPr>
-          <w:p>
-            <w:pPr>
-              <w:jc w:val="left"/>
-            </w:pPr>
-            <w:r>
-              <w:rPr>
-                <w:rFonts w:hAnsi="Courier New" w:ascii="Courier New"/>
-                <w:sz w:val="20"/>
-                <w:szCs w:val="20"/>
-              </w:rPr>
-              <w:t/>
-            </w:r>
-          </w:p>
-        </w:tc>
-      </w:tr>
-      <w:tr>
-        <w:trPr>
-          <w:trHeight w:val="500"/>
-        </w:trPr>
-        <w:tc>
-          <w:tcPr>
-            <w:tcW w:type="dxa" w:w="2000"/>
-            <w:vAlign w:val="center"/>
-          </w:tcPr>
-          <w:p>
-            <w:pPr>
-              <w:jc w:val="left"/>
-            </w:pPr>
-            <w:r>
-              <w:rPr>
-                <w:rFonts w:hAnsi="Courier New" w:ascii="Courier New"/>
-                <w:sz w:val="20"/>
-                <w:szCs w:val="20"/>
-              </w:rPr>
-              <w:t>temporal</w:t>
-            </w:r>
-          </w:p>
-        </w:tc>
-        <w:tc>
-          <w:tcPr>
-            <w:tcW w:type="dxa" w:w="2000"/>
-            <w:vAlign w:val="center"/>
-          </w:tcPr>
-          <w:p>
-            <w:pPr>
-              <w:jc w:val="left"/>
-            </w:pPr>
-            <w:r>
-              <w:rPr>
-                <w:rFonts w:hAnsi="Courier New" w:ascii="Courier New"/>
-                <w:sz w:val="20"/>
-                <w:szCs w:val="20"/>
-              </w:rPr>
-              <w:t>text</w:t>
-            </w:r>
-          </w:p>
-        </w:tc>
-        <w:tc>
-          <w:tcPr>
-            <w:tcW w:type="dxa" w:w="2000"/>
-            <w:vAlign w:val="center"/>
-          </w:tcPr>
-          <w:p>
-            <w:pPr>
-              <w:jc w:val="left"/>
-            </w:pPr>
-            <w:r>
-              <w:rPr>
-                <w:rFonts w:hAnsi="Courier New" w:ascii="Courier New"/>
-                <w:sz w:val="20"/>
-                <w:szCs w:val="20"/>
-              </w:rPr>
-              <w:t>null</w:t>
-            </w:r>
-          </w:p>
-        </w:tc>
-        <w:tc>
-          <w:tcPr>
-            <w:tcW w:type="dxa" w:w="2000"/>
-            <w:vAlign w:val="center"/>
-          </w:tcPr>
-          <w:p>
-            <w:pPr>
-              <w:jc w:val="left"/>
-            </w:pPr>
-            <w:r>
-              <w:rPr>
-                <w:rFonts w:hAnsi="Courier New" w:ascii="Courier New"/>
-                <w:sz w:val="20"/>
-                <w:szCs w:val="20"/>
-              </w:rPr>
-              <w:t/>
-            </w:r>
-          </w:p>
-        </w:tc>
-      </w:tr>
-      <w:tr>
-        <w:trPr>
-          <w:trHeight w:val="500"/>
-        </w:trPr>
-        <w:tc>
-          <w:tcPr>
-            <w:tcW w:type="dxa" w:w="2000"/>
-            <w:vAlign w:val="center"/>
-          </w:tcPr>
-          <w:p>
-            <w:pPr>
-              <w:jc w:val="left"/>
-            </w:pPr>
-            <w:r>
-              <w:rPr>
-                <w:rFonts w:hAnsi="Courier New" w:ascii="Courier New"/>
-                <w:sz w:val="20"/>
-                <w:szCs w:val="20"/>
-              </w:rPr>
-              <w:t>time</w:t>
-            </w:r>
-          </w:p>
-        </w:tc>
-        <w:tc>
-          <w:tcPr>
-            <w:tcW w:type="dxa" w:w="2000"/>
-            <w:vAlign w:val="center"/>
-          </w:tcPr>
-          <w:p>
-            <w:pPr>
-              <w:jc w:val="left"/>
-            </w:pPr>
-            <w:r>
-              <w:rPr>
-                <w:rFonts w:hAnsi="Courier New" w:ascii="Courier New"/>
-                <w:sz w:val="20"/>
-                <w:szCs w:val="20"/>
-              </w:rPr>
-              <w:t>timestamp</w:t>
+              <w:t>context_id</w:t>
+            </w:r>
+          </w:p>
+        </w:tc>
+        <w:tc>
+          <w:tcPr>
+            <w:tcW w:type="dxa" w:w="2000"/>
+            <w:vAlign w:val="center"/>
+          </w:tcPr>
+          <w:p>
+            <w:pPr>
+              <w:jc w:val="left"/>
+            </w:pPr>
+            <w:r>
+              <w:rPr>
+                <w:rFonts w:hAnsi="Courier New" w:ascii="Courier New"/>
+                <w:sz w:val="20"/>
+                <w:szCs w:val="20"/>
+              </w:rPr>
+              <w:t>int</w:t>
             </w:r>
           </w:p>
         </w:tc>
@@ -3223,7 +2899,7 @@
                 <w:sz w:val="20"/>
                 <w:szCs w:val="20"/>
               </w:rPr>
-              <w:t>context_id</w:t>
+              <w:t>apps_id</w:t>
             </w:r>
           </w:p>
         </w:tc>
@@ -3304,88 +2980,7 @@
                 <w:sz w:val="20"/>
                 <w:szCs w:val="20"/>
               </w:rPr>
-              <w:t>apps_id</w:t>
-            </w:r>
-          </w:p>
-        </w:tc>
-        <w:tc>
-          <w:tcPr>
-            <w:tcW w:type="dxa" w:w="2000"/>
-            <w:vAlign w:val="center"/>
-          </w:tcPr>
-          <w:p>
-            <w:pPr>
-              <w:jc w:val="left"/>
-            </w:pPr>
-            <w:r>
-              <w:rPr>
-                <w:rFonts w:hAnsi="Courier New" w:ascii="Courier New"/>
-                <w:sz w:val="20"/>
-                <w:szCs w:val="20"/>
-              </w:rPr>
-              <w:t>int</w:t>
-            </w:r>
-          </w:p>
-        </w:tc>
-        <w:tc>
-          <w:tcPr>
-            <w:tcW w:type="dxa" w:w="2000"/>
-            <w:vAlign w:val="center"/>
-          </w:tcPr>
-          <w:p>
-            <w:pPr>
-              <w:jc w:val="left"/>
-            </w:pPr>
-            <w:r>
-              <w:rPr>
-                <w:rFonts w:hAnsi="Courier New" w:ascii="Courier New"/>
-                <w:sz w:val="20"/>
-                <w:szCs w:val="20"/>
-              </w:rPr>
-              <w:t/>
-            </w:r>
-          </w:p>
-        </w:tc>
-        <w:tc>
-          <w:tcPr>
-            <w:tcW w:type="dxa" w:w="2000"/>
-            <w:vAlign w:val="center"/>
-          </w:tcPr>
-          <w:p>
-            <w:pPr>
-              <w:jc w:val="left"/>
-            </w:pPr>
-            <w:r>
-              <w:rPr>
-                <w:rFonts w:hAnsi="Courier New" w:ascii="Courier New"/>
-                <w:sz w:val="20"/>
-                <w:szCs w:val="20"/>
-              </w:rPr>
-              <w:t/>
-            </w:r>
-          </w:p>
-        </w:tc>
-      </w:tr>
-      <w:tr>
-        <w:trPr>
-          <w:trHeight w:val="500"/>
-        </w:trPr>
-        <w:tc>
-          <w:tcPr>
-            <w:tcW w:type="dxa" w:w="2000"/>
-            <w:vAlign w:val="center"/>
-          </w:tcPr>
-          <w:p>
-            <w:pPr>
-              <w:jc w:val="left"/>
-            </w:pPr>
-            <w:r>
-              <w:rPr>
-                <w:rFonts w:hAnsi="Courier New" w:ascii="Courier New"/>
-                <w:sz w:val="20"/>
-                <w:szCs w:val="20"/>
-              </w:rPr>
-              <w:t>permissions_id</w:t>
+              <w:t>context_id</w:t>
             </w:r>
           </w:p>
         </w:tc>
@@ -6914,7 +6509,7 @@
         <w:pStyle w:val="Heading2"/>
       </w:pPr>
       <w:r>
-        <w:t>4.3. Reference policyrules_context</w:t>
+        <w:t>4.3. Reference actionlog_apps</w:t>
       </w:r>
     </w:p>
     <w:tbl>
@@ -6949,7 +6544,7 @@
                 <w:sz w:val="20"/>
                 <w:szCs w:val="20"/>
               </w:rPr>
-              <w:t>context</w:t>
+              <w:t>apps</w:t>
             </w:r>
           </w:p>
         </w:tc>
@@ -6989,7 +6584,7 @@
                 <w:sz w:val="20"/>
                 <w:szCs w:val="20"/>
               </w:rPr>
-              <w:t>policyrules</w:t>
+              <w:t>actionlog</w:t>
             </w:r>
           </w:p>
         </w:tc>
@@ -7051,7 +6646,7 @@
                 <w:sz w:val="20"/>
                 <w:szCs w:val="20"/>
               </w:rPr>
-              <w:t>context_id</w:t>
+              <w:t>apps_id</w:t>
             </w:r>
           </w:p>
         </w:tc>
@@ -7072,7 +6667,7 @@
         <w:pStyle w:val="Heading2"/>
       </w:pPr>
       <w:r>
-        <w:t>4.4. Reference contextlog_context</w:t>
+        <w:t>4.4. Reference violationlog_apps</w:t>
       </w:r>
     </w:p>
     <w:tbl>
@@ -7107,7 +6702,7 @@
                 <w:sz w:val="20"/>
                 <w:szCs w:val="20"/>
               </w:rPr>
-              <w:t>context</w:t>
+              <w:t>apps</w:t>
             </w:r>
           </w:p>
         </w:tc>
@@ -7147,7 +6742,7 @@
                 <w:sz w:val="20"/>
                 <w:szCs w:val="20"/>
               </w:rPr>
-              <w:t>contextlog</w:t>
+              <w:t>violationlog</w:t>
             </w:r>
           </w:p>
         </w:tc>
@@ -7209,7 +6804,7 @@
                 <w:sz w:val="20"/>
                 <w:szCs w:val="20"/>
               </w:rPr>
-              <w:t>instance_id</w:t>
+              <w:t>apps_id</w:t>
             </w:r>
           </w:p>
         </w:tc>
@@ -7230,7 +6825,7 @@
         <w:pStyle w:val="Heading2"/>
       </w:pPr>
       <w:r>
-        <w:t>4.5. Reference policyrules_apps</w:t>
+        <w:t>4.5. Reference actionlog_permissions</w:t>
       </w:r>
     </w:p>
     <w:tbl>
@@ -7265,7 +6860,7 @@
                 <w:sz w:val="20"/>
                 <w:szCs w:val="20"/>
               </w:rPr>
-              <w:t>apps</w:t>
+              <w:t>permissions</w:t>
             </w:r>
           </w:p>
         </w:tc>
@@ -7305,7 +6900,7 @@
                 <w:sz w:val="20"/>
                 <w:szCs w:val="20"/>
               </w:rPr>
-              <w:t>policyrules</w:t>
+              <w:t>actionlog</w:t>
             </w:r>
           </w:p>
         </w:tc>
@@ -7367,7 +6962,7 @@
                 <w:sz w:val="20"/>
                 <w:szCs w:val="20"/>
               </w:rPr>
-              <w:t>apps_id</w:t>
+              <w:t>permissions_id</w:t>
             </w:r>
           </w:p>
         </w:tc>
@@ -7388,7 +6983,7 @@
         <w:pStyle w:val="Heading2"/>
       </w:pPr>
       <w:r>
-        <w:t>4.6. Reference actionlog_apps</w:t>
+        <w:t>4.6. Reference violationlog_permissions</w:t>
       </w:r>
     </w:p>
     <w:tbl>
@@ -7423,7 +7018,7 @@
                 <w:sz w:val="20"/>
                 <w:szCs w:val="20"/>
               </w:rPr>
-              <w:t>apps</w:t>
+              <w:t>permissions</w:t>
             </w:r>
           </w:p>
         </w:tc>
@@ -7463,7 +7058,7 @@
                 <w:sz w:val="20"/>
                 <w:szCs w:val="20"/>
               </w:rPr>
-              <w:t>actionlog</w:t>
+              <w:t>violationlog</w:t>
             </w:r>
           </w:p>
         </w:tc>
@@ -7525,7 +7120,7 @@
                 <w:sz w:val="20"/>
                 <w:szCs w:val="20"/>
               </w:rPr>
-              <w:t>apps_id</w:t>
+              <w:t>permissions_id</w:t>
             </w:r>
           </w:p>
         </w:tc>
@@ -7546,7 +7141,7 @@
         <w:pStyle w:val="Heading2"/>
       </w:pPr>
       <w:r>
-        <w:t>4.7. Reference violationlog_apps</w:t>
+        <w:t>4.7. Reference policyrules_apps</w:t>
       </w:r>
     </w:p>
     <w:tbl>
@@ -7621,7 +7216,7 @@
                 <w:sz w:val="20"/>
                 <w:szCs w:val="20"/>
               </w:rPr>
-              <w:t>violationlog</w:t>
+              <w:t>policyrules</w:t>
             </w:r>
           </w:p>
         </w:tc>
@@ -7704,7 +7299,7 @@
         <w:pStyle w:val="Heading2"/>
       </w:pPr>
       <w:r>
-        <w:t>4.8. Reference policyrules_permissions</w:t>
+        <w:t>4.8. Reference policyrules_context</w:t>
       </w:r>
     </w:p>
     <w:tbl>
@@ -7739,7 +7334,7 @@
                 <w:sz w:val="20"/>
                 <w:szCs w:val="20"/>
               </w:rPr>
-              <w:t>permissions</w:t>
+              <w:t>context</w:t>
             </w:r>
           </w:p>
         </w:tc>
@@ -7841,7 +7436,7 @@
                 <w:sz w:val="20"/>
                 <w:szCs w:val="20"/>
               </w:rPr>
-              <w:t>permissions_id</w:t>
+              <w:t>context_id</w:t>
             </w:r>
           </w:p>
         </w:tc>
@@ -7862,7 +7457,7 @@
         <w:pStyle w:val="Heading2"/>
       </w:pPr>
       <w:r>
-        <w:t>4.9. Reference actionlog_permissions</w:t>
+        <w:t>4.9. Reference contextlog_context</w:t>
       </w:r>
     </w:p>
     <w:tbl>
@@ -7897,7 +7492,7 @@
                 <w:sz w:val="20"/>
                 <w:szCs w:val="20"/>
               </w:rPr>
-              <w:t>permissions</w:t>
+              <w:t>context</w:t>
             </w:r>
           </w:p>
         </w:tc>
@@ -7937,7 +7532,7 @@
                 <w:sz w:val="20"/>
                 <w:szCs w:val="20"/>
               </w:rPr>
-              <w:t>actionlog</w:t>
+              <w:t>contextlog</w:t>
             </w:r>
           </w:p>
         </w:tc>
@@ -7999,165 +7594,7 @@
                 <w:sz w:val="20"/>
                 <w:szCs w:val="20"/>
               </w:rPr>
-              <w:t>permissions_id</w:t>
-            </w:r>
-          </w:p>
-        </w:tc>
-      </w:tr>
-    </w:tbl>
-    <w:p>
-      <w:r>
-        <w:rPr>
-          <w:rFonts w:hAnsi="Times New Roman" w:ascii="Times New Roman"/>
-          <w:sz w:val="20"/>
-          <w:szCs w:val="20"/>
-        </w:rPr>
-        <w:t/>
-      </w:r>
-    </w:p>
-    <w:p>
-      <w:pPr>
-        <w:pStyle w:val="Heading2"/>
-      </w:pPr>
-      <w:r>
-        <w:t>4.10. Reference violationlog_permissions</w:t>
-      </w:r>
-    </w:p>
-    <w:tbl>
-      <w:tblPr>
-        <w:tblStyle w:val="TableGrid"/>
-        <w:tblW w:type="auto" w:w="0"/>
-        <w:jc w:val="center"/>
-        <w:tblLook w:val="04A0"/>
-      </w:tblPr>
-      <w:tblGrid>
-        <w:gridCol w:w="2666"/>
-        <w:gridCol w:w="2666"/>
-        <w:gridCol w:w="2666"/>
-      </w:tblGrid>
-      <w:tr>
-        <w:trPr>
-          <w:trHeight w:val="500"/>
-        </w:trPr>
-        <w:tc>
-          <w:tcPr>
-            <w:tcW w:type="dxa" w:w="2666"/>
-            <w:vAlign w:val="center"/>
-          </w:tcPr>
-          <w:p>
-            <w:pPr>
-              <w:jc w:val="center"/>
-            </w:pPr>
-            <w:r>
-              <w:rPr>
-                <w:rFonts w:hAnsi="Times New Roman" w:ascii="Times New Roman"/>
-                <w:b/>
-                <w:sz w:val="20"/>
-                <w:szCs w:val="20"/>
-              </w:rPr>
-              <w:t>permissions</w:t>
-            </w:r>
-          </w:p>
-        </w:tc>
-        <w:tc>
-          <w:tcPr>
-            <w:tcW w:type="dxa" w:w="2666"/>
-            <w:vAlign w:val="center"/>
-          </w:tcPr>
-          <w:p>
-            <w:pPr>
-              <w:jc w:val="center"/>
-            </w:pPr>
-            <w:r>
-              <w:rPr>
-                <w:rFonts w:hAnsi="Times New Roman" w:ascii="Times New Roman"/>
-                <w:b/>
-                <w:sz w:val="20"/>
-                <w:szCs w:val="20"/>
-              </w:rPr>
-              <w:t>0..*</w:t>
-            </w:r>
-          </w:p>
-        </w:tc>
-        <w:tc>
-          <w:tcPr>
-            <w:tcW w:type="dxa" w:w="2666"/>
-            <w:vAlign w:val="center"/>
-          </w:tcPr>
-          <w:p>
-            <w:pPr>
-              <w:jc w:val="center"/>
-            </w:pPr>
-            <w:r>
-              <w:rPr>
-                <w:rFonts w:hAnsi="Times New Roman" w:ascii="Times New Roman"/>
-                <w:b/>
-                <w:sz w:val="20"/>
-                <w:szCs w:val="20"/>
-              </w:rPr>
-              <w:t>violationlog</w:t>
-            </w:r>
-          </w:p>
-        </w:tc>
-      </w:tr>
-      <w:tr>
-        <w:trPr>
-          <w:trHeight w:val="500"/>
-        </w:trPr>
-        <w:tc>
-          <w:tcPr>
-            <w:tcW w:type="dxa" w:w="2666"/>
-            <w:vAlign w:val="center"/>
-          </w:tcPr>
-          <w:p>
-            <w:pPr>
-              <w:jc w:val="left"/>
-            </w:pPr>
-            <w:r>
-              <w:rPr>
-                <w:rFonts w:hAnsi="Courier New" w:ascii="Courier New"/>
-                <w:sz w:val="20"/>
-                <w:szCs w:val="20"/>
-              </w:rPr>
-              <w:t>id</w:t>
-            </w:r>
-          </w:p>
-        </w:tc>
-        <w:tc>
-          <w:tcPr>
-            <w:tcW w:type="dxa" w:w="2666"/>
-            <w:vAlign w:val="center"/>
-          </w:tcPr>
-          <w:p>
-            <w:pPr>
-              <w:jc w:val="left"/>
-            </w:pPr>
-            <w:r>
-              <w:rPr>
-                <w:rFonts w:hAnsi="Courier New" w:ascii="Courier New"/>
-                <w:sz w:val="20"/>
-                <w:szCs w:val="20"/>
-              </w:rPr>
-              <w:t>&lt;-&gt;</w:t>
-            </w:r>
-          </w:p>
-        </w:tc>
-        <w:tc>
-          <w:tcPr>
-            <w:tcW w:type="dxa" w:w="2666"/>
-            <w:vAlign w:val="center"/>
-          </w:tcPr>
-          <w:p>
-            <w:pPr>
-              <w:jc w:val="left"/>
-            </w:pPr>
-            <w:r>
-              <w:rPr>
-                <w:rFonts w:hAnsi="Courier New" w:ascii="Courier New"/>
-                <w:sz w:val="20"/>
-                <w:szCs w:val="20"/>
-              </w:rPr>
-              <w:t>permissions_id</w:t>
+              <w:t>context_id</w:t>
             </w:r>
           </w:p>
         </w:tc>

</xml_diff>

<commit_message>
Changes to be committed: 	modified:   MithrilAC.pdf 	modified:   MithrilAC.png 	modified:   MithrilAC_create.sql 	modified:   MithrilAC_drop.sql
Signed-off-by: Prajit Kumar Das <prajitdas@gmail.com>
</commit_message>
<xml_diff>
--- a/app/src/main/java/edu/umbc/ebiquity/mithril/data/dbhelpers/MithrilAC.docx
+++ b/app/src/main/java/edu/umbc/ebiquity/mithril/data/dbhelpers/MithrilAC.docx
@@ -2429,7 +2429,7 @@
                 <w:sz w:val="20"/>
                 <w:szCs w:val="20"/>
               </w:rPr>
-              <w:t>permissions_id</w:t>
+              <w:t>context_id</w:t>
             </w:r>
           </w:p>
         </w:tc>
@@ -4566,7 +4566,7 @@
                 <w:sz w:val="20"/>
                 <w:szCs w:val="20"/>
               </w:rPr>
-              <w:t>permissions_id</w:t>
+              <w:t>context_id</w:t>
             </w:r>
           </w:p>
         </w:tc>
@@ -4956,6 +4956,87 @@
                 <w:szCs w:val="20"/>
               </w:rPr>
               <w:t>permissions_id</w:t>
+            </w:r>
+          </w:p>
+        </w:tc>
+        <w:tc>
+          <w:tcPr>
+            <w:tcW w:type="dxa" w:w="2000"/>
+            <w:vAlign w:val="center"/>
+          </w:tcPr>
+          <w:p>
+            <w:pPr>
+              <w:jc w:val="left"/>
+            </w:pPr>
+            <w:r>
+              <w:rPr>
+                <w:rFonts w:hAnsi="Courier New" w:ascii="Courier New"/>
+                <w:sz w:val="20"/>
+                <w:szCs w:val="20"/>
+              </w:rPr>
+              <w:t>int</w:t>
+            </w:r>
+          </w:p>
+        </w:tc>
+        <w:tc>
+          <w:tcPr>
+            <w:tcW w:type="dxa" w:w="2000"/>
+            <w:vAlign w:val="center"/>
+          </w:tcPr>
+          <w:p>
+            <w:pPr>
+              <w:jc w:val="left"/>
+            </w:pPr>
+            <w:r>
+              <w:rPr>
+                <w:rFonts w:hAnsi="Courier New" w:ascii="Courier New"/>
+                <w:sz w:val="20"/>
+                <w:szCs w:val="20"/>
+              </w:rPr>
+              <w:t/>
+            </w:r>
+          </w:p>
+        </w:tc>
+        <w:tc>
+          <w:tcPr>
+            <w:tcW w:type="dxa" w:w="2000"/>
+            <w:vAlign w:val="center"/>
+          </w:tcPr>
+          <w:p>
+            <w:pPr>
+              <w:jc w:val="left"/>
+            </w:pPr>
+            <w:r>
+              <w:rPr>
+                <w:rFonts w:hAnsi="Courier New" w:ascii="Courier New"/>
+                <w:sz w:val="20"/>
+                <w:szCs w:val="20"/>
+              </w:rPr>
+              <w:t/>
+            </w:r>
+          </w:p>
+        </w:tc>
+      </w:tr>
+      <w:tr>
+        <w:trPr>
+          <w:trHeight w:val="500"/>
+        </w:trPr>
+        <w:tc>
+          <w:tcPr>
+            <w:tcW w:type="dxa" w:w="2000"/>
+            <w:vAlign w:val="center"/>
+          </w:tcPr>
+          <w:p>
+            <w:pPr>
+              <w:jc w:val="left"/>
+            </w:pPr>
+            <w:r>
+              <w:rPr>
+                <w:rFonts w:hAnsi="Courier New" w:ascii="Courier New"/>
+                <w:sz w:val="20"/>
+                <w:szCs w:val="20"/>
+              </w:rPr>
+              <w:t>granted</w:t>
             </w:r>
           </w:p>
         </w:tc>
@@ -6667,7 +6748,7 @@
         <w:pStyle w:val="Heading2"/>
       </w:pPr>
       <w:r>
-        <w:t>4.4. Reference violationlog_apps</w:t>
+        <w:t>4.4. Reference policyrules_apps</w:t>
       </w:r>
     </w:p>
     <w:tbl>
@@ -6742,7 +6823,7 @@
                 <w:sz w:val="20"/>
                 <w:szCs w:val="20"/>
               </w:rPr>
-              <w:t>violationlog</w:t>
+              <w:t>policyrules</w:t>
             </w:r>
           </w:p>
         </w:tc>
@@ -6825,7 +6906,7 @@
         <w:pStyle w:val="Heading2"/>
       </w:pPr>
       <w:r>
-        <w:t>4.5. Reference actionlog_permissions</w:t>
+        <w:t>4.5. Reference policyrules_context</w:t>
       </w:r>
     </w:p>
     <w:tbl>
@@ -6860,7 +6941,7 @@
                 <w:sz w:val="20"/>
                 <w:szCs w:val="20"/>
               </w:rPr>
-              <w:t>permissions</w:t>
+              <w:t>context</w:t>
             </w:r>
           </w:p>
         </w:tc>
@@ -6900,7 +6981,7 @@
                 <w:sz w:val="20"/>
                 <w:szCs w:val="20"/>
               </w:rPr>
-              <w:t>actionlog</w:t>
+              <w:t>policyrules</w:t>
             </w:r>
           </w:p>
         </w:tc>
@@ -6962,7 +7043,7 @@
                 <w:sz w:val="20"/>
                 <w:szCs w:val="20"/>
               </w:rPr>
-              <w:t>permissions_id</w:t>
+              <w:t>context_id</w:t>
             </w:r>
           </w:p>
         </w:tc>
@@ -6983,7 +7064,7 @@
         <w:pStyle w:val="Heading2"/>
       </w:pPr>
       <w:r>
-        <w:t>4.6. Reference violationlog_permissions</w:t>
+        <w:t>4.6. Reference contextlog_context</w:t>
       </w:r>
     </w:p>
     <w:tbl>
@@ -7018,7 +7099,7 @@
                 <w:sz w:val="20"/>
                 <w:szCs w:val="20"/>
               </w:rPr>
-              <w:t>permissions</w:t>
+              <w:t>context</w:t>
             </w:r>
           </w:p>
         </w:tc>
@@ -7058,7 +7139,7 @@
                 <w:sz w:val="20"/>
                 <w:szCs w:val="20"/>
               </w:rPr>
-              <w:t>violationlog</w:t>
+              <w:t>contextlog</w:t>
             </w:r>
           </w:p>
         </w:tc>
@@ -7120,7 +7201,7 @@
                 <w:sz w:val="20"/>
                 <w:szCs w:val="20"/>
               </w:rPr>
-              <w:t>permissions_id</w:t>
+              <w:t>context_id</w:t>
             </w:r>
           </w:p>
         </w:tc>
@@ -7141,7 +7222,7 @@
         <w:pStyle w:val="Heading2"/>
       </w:pPr>
       <w:r>
-        <w:t>4.7. Reference policyrules_apps</w:t>
+        <w:t>4.7. Reference violationlog_apps</w:t>
       </w:r>
     </w:p>
     <w:tbl>
@@ -7216,7 +7297,7 @@
                 <w:sz w:val="20"/>
                 <w:szCs w:val="20"/>
               </w:rPr>
-              <w:t>policyrules</w:t>
+              <w:t>violationlog</w:t>
             </w:r>
           </w:p>
         </w:tc>
@@ -7299,7 +7380,7 @@
         <w:pStyle w:val="Heading2"/>
       </w:pPr>
       <w:r>
-        <w:t>4.8. Reference policyrules_context</w:t>
+        <w:t>4.8. Reference actionlog_context</w:t>
       </w:r>
     </w:p>
     <w:tbl>
@@ -7374,7 +7455,7 @@
                 <w:sz w:val="20"/>
                 <w:szCs w:val="20"/>
               </w:rPr>
-              <w:t>policyrules</w:t>
+              <w:t>actionlog</w:t>
             </w:r>
           </w:p>
         </w:tc>
@@ -7457,7 +7538,7 @@
         <w:pStyle w:val="Heading2"/>
       </w:pPr>
       <w:r>
-        <w:t>4.9. Reference contextlog_context</w:t>
+        <w:t>4.9. Reference violationlog_context</w:t>
       </w:r>
     </w:p>
     <w:tbl>
@@ -7532,7 +7613,7 @@
                 <w:sz w:val="20"/>
                 <w:szCs w:val="20"/>
               </w:rPr>
-              <w:t>contextlog</w:t>
+              <w:t>violationlog</w:t>
             </w:r>
           </w:p>
         </w:tc>

</xml_diff>